<commit_message>
Fix table name Cov19
</commit_message>
<xml_diff>
--- a/ErfassungTemplate_v1.docx
+++ b/ErfassungTemplate_v1.docx
@@ -1,6 +1,6 @@
 
 <file path=word/document.xml><?xml version="1.0" encoding="utf-8"?>
-<w:document xmlns:wpc="http://schemas.microsoft.com/office/word/2010/wordprocessingCanvas" xmlns:cx="http://schemas.microsoft.com/office/drawing/2014/chartex" xmlns:cx1="http://schemas.microsoft.com/office/drawing/2015/9/8/chartex" xmlns:cx2="http://schemas.microsoft.com/office/drawing/2015/10/21/chartex" xmlns:cx3="http://schemas.microsoft.com/office/drawing/2016/5/9/chartex" xmlns:cx4="http://schemas.microsoft.com/office/drawing/2016/5/10/chartex" xmlns:cx5="http://schemas.microsoft.com/office/drawing/2016/5/11/chartex" xmlns:cx6="http://schemas.microsoft.com/office/drawing/2016/5/12/chartex" xmlns:cx7="http://schemas.microsoft.com/office/drawing/2016/5/13/chartex" xmlns:cx8="http://schemas.microsoft.com/office/drawing/2016/5/14/chartex" xmlns:mc="http://schemas.openxmlformats.org/markup-compatibility/2006" xmlns:aink="http://schemas.microsoft.com/office/drawing/2016/ink" xmlns:am3d="http://schemas.microsoft.com/office/drawing/2017/model3d" xmlns:o="urn:schemas-microsoft-com:office:office" xmlns:r="http://schemas.openxmlformats.org/officeDocument/2006/relationships" xmlns:m="http://schemas.openxmlformats.org/officeDocument/2006/math" xmlns:v="urn:schemas-microsoft-com:vml" xmlns:wp14="http://schemas.microsoft.com/office/word/2010/wordprocessingDrawing" xmlns:wp="http://schemas.openxmlformats.org/drawingml/2006/wordprocessingDrawing" xmlns:w10="urn:schemas-microsoft-com:office:word" xmlns:w="http://schemas.openxmlformats.org/wordprocessingml/2006/main" xmlns:w14="http://schemas.microsoft.com/office/word/2010/wordml" xmlns:w15="http://schemas.microsoft.com/office/word/2012/wordml" xmlns:w16cid="http://schemas.microsoft.com/office/word/2016/wordml/cid" xmlns:w16se="http://schemas.microsoft.com/office/word/2015/wordml/symex" xmlns:wpg="http://schemas.microsoft.com/office/word/2010/wordprocessingGroup" xmlns:wpi="http://schemas.microsoft.com/office/word/2010/wordprocessingInk" xmlns:wne="http://schemas.microsoft.com/office/word/2006/wordml" xmlns:wps="http://schemas.microsoft.com/office/word/2010/wordprocessingShape" mc:Ignorable="w14 w15 w16se w16cid wp14">
+<w:document xmlns:wpc="http://schemas.microsoft.com/office/word/2010/wordprocessingCanvas" xmlns:cx="http://schemas.microsoft.com/office/drawing/2014/chartex" xmlns:cx1="http://schemas.microsoft.com/office/drawing/2015/9/8/chartex" xmlns:cx2="http://schemas.microsoft.com/office/drawing/2015/10/21/chartex" xmlns:cx3="http://schemas.microsoft.com/office/drawing/2016/5/9/chartex" xmlns:cx4="http://schemas.microsoft.com/office/drawing/2016/5/10/chartex" xmlns:cx5="http://schemas.microsoft.com/office/drawing/2016/5/11/chartex" xmlns:cx6="http://schemas.microsoft.com/office/drawing/2016/5/12/chartex" xmlns:cx7="http://schemas.microsoft.com/office/drawing/2016/5/13/chartex" xmlns:cx8="http://schemas.microsoft.com/office/drawing/2016/5/14/chartex" xmlns:mc="http://schemas.openxmlformats.org/markup-compatibility/2006" xmlns:aink="http://schemas.microsoft.com/office/drawing/2016/ink" xmlns:am3d="http://schemas.microsoft.com/office/drawing/2017/model3d" xmlns:o="urn:schemas-microsoft-com:office:office" xmlns:r="http://schemas.openxmlformats.org/officeDocument/2006/relationships" xmlns:m="http://schemas.openxmlformats.org/officeDocument/2006/math" xmlns:v="urn:schemas-microsoft-com:vml" xmlns:wp14="http://schemas.microsoft.com/office/word/2010/wordprocessingDrawing" xmlns:wp="http://schemas.openxmlformats.org/drawingml/2006/wordprocessingDrawing" xmlns:w10="urn:schemas-microsoft-com:office:word" xmlns:w="http://schemas.openxmlformats.org/wordprocessingml/2006/main" xmlns:w14="http://schemas.microsoft.com/office/word/2010/wordml" xmlns:w15="http://schemas.microsoft.com/office/word/2012/wordml" xmlns:w16cex="http://schemas.microsoft.com/office/word/2018/wordml/cex" xmlns:w16cid="http://schemas.microsoft.com/office/word/2016/wordml/cid" xmlns:w16="http://schemas.microsoft.com/office/word/2018/wordml" xmlns:w16se="http://schemas.microsoft.com/office/word/2015/wordml/symex" xmlns:wpg="http://schemas.microsoft.com/office/word/2010/wordprocessingGroup" xmlns:wpi="http://schemas.microsoft.com/office/word/2010/wordprocessingInk" xmlns:wne="http://schemas.microsoft.com/office/word/2006/wordml" xmlns:wps="http://schemas.microsoft.com/office/word/2010/wordprocessingShape" mc:Ignorable="w14 w15 w16se w16cid w16 w16cex wp14">
   <w:body>
     <w:p>
       <w:pPr>
@@ -43,25 +43,7 @@
           <w:sz w:val="16"/>
           <w:szCs w:val="16"/>
         </w:rPr>
-        <w:t>«TableStart:</w:t>
-      </w:r>
-      <w:r>
-        <w:rPr>
-          <w:rFonts w:ascii="HelveticaNeue LT 45 Light" w:hAnsi="HelveticaNeue LT 45 Light" w:cs="Arial"/>
-          <w:noProof/>
-          <w:sz w:val="16"/>
-          <w:szCs w:val="16"/>
-        </w:rPr>
-        <w:t>Cov19</w:t>
-      </w:r>
-      <w:r>
-        <w:rPr>
-          <w:rFonts w:ascii="HelveticaNeue LT 45 Light" w:hAnsi="HelveticaNeue LT 45 Light" w:cs="Arial"/>
-          <w:noProof/>
-          <w:sz w:val="16"/>
-          <w:szCs w:val="16"/>
-        </w:rPr>
-        <w:t>»</w:t>
+        <w:t>«TableStart:Cov19»</w:t>
       </w:r>
       <w:r>
         <w:rPr>
@@ -107,14 +89,27 @@
                 <w:noProof/>
               </w:rPr>
             </w:pPr>
-            <w:fldSimple w:instr=" MERGEFIELD  TitleLabel  \* MERGEFORMAT ">
-              <w:r>
-                <w:rPr>
-                  <w:noProof/>
-                </w:rPr>
-                <w:t>«TitleLabel»</w:t>
-              </w:r>
-            </w:fldSimple>
+            <w:r>
+              <w:fldChar w:fldCharType="begin"/>
+            </w:r>
+            <w:r>
+              <w:instrText xml:space="preserve"> MERGEFIELD  TitleLabel  \* MERGEFORMAT </w:instrText>
+            </w:r>
+            <w:r>
+              <w:fldChar w:fldCharType="separate"/>
+            </w:r>
+            <w:r>
+              <w:rPr>
+                <w:noProof/>
+              </w:rPr>
+              <w:t>«TitleLabel»</w:t>
+            </w:r>
+            <w:r>
+              <w:rPr>
+                <w:noProof/>
+              </w:rPr>
+              <w:fldChar w:fldCharType="end"/>
+            </w:r>
           </w:p>
           <w:p/>
         </w:tc>
@@ -441,17 +436,7 @@
                 <w:color w:val="000000" w:themeColor="text1"/>
                 <w:szCs w:val="20"/>
               </w:rPr>
-              <w:t>Sub</w:t>
-            </w:r>
-            <w:r>
-              <w:rPr>
-                <w:rFonts w:ascii="HelveticaNeue LT 45 Light" w:hAnsi="HelveticaNeue LT 45 Light" w:cs="Arial"/>
-                <w:b/>
-                <w:noProof/>
-                <w:color w:val="000000" w:themeColor="text1"/>
-                <w:szCs w:val="20"/>
-              </w:rPr>
-              <w:t>nummer</w:t>
+              <w:t>Subnummer</w:t>
             </w:r>
             <w:r>
               <w:rPr>
@@ -616,27 +601,7 @@
                 <w:noProof/>
                 <w:szCs w:val="20"/>
               </w:rPr>
-              <w:t>«Betriebsteil</w:t>
-            </w:r>
-            <w:r>
-              <w:rPr>
-                <w:rFonts w:ascii="HelveticaNeue LT 45 Light" w:hAnsi="HelveticaNeue LT 45 Light" w:cs="Arial"/>
-                <w:b/>
-                <w:bCs/>
-                <w:noProof/>
-                <w:szCs w:val="20"/>
-              </w:rPr>
-              <w:t>Value</w:t>
-            </w:r>
-            <w:r>
-              <w:rPr>
-                <w:rFonts w:ascii="HelveticaNeue LT 45 Light" w:hAnsi="HelveticaNeue LT 45 Light" w:cs="Arial"/>
-                <w:b/>
-                <w:bCs/>
-                <w:noProof/>
-                <w:szCs w:val="20"/>
-              </w:rPr>
-              <w:t>»</w:t>
+              <w:t>«BetriebsteilValue»</w:t>
             </w:r>
             <w:r>
               <w:rPr>
@@ -713,25 +678,7 @@
           <w:sz w:val="16"/>
           <w:szCs w:val="16"/>
         </w:rPr>
-        <w:t>«TableStart:</w:t>
-      </w:r>
-      <w:r>
-        <w:rPr>
-          <w:rFonts w:ascii="HelveticaNeue LT 45 Light" w:hAnsi="HelveticaNeue LT 45 Light" w:cs="Arial"/>
-          <w:noProof/>
-          <w:sz w:val="16"/>
-          <w:szCs w:val="16"/>
-        </w:rPr>
-        <w:t>Kurzarbeit</w:t>
-      </w:r>
-      <w:r>
-        <w:rPr>
-          <w:rFonts w:ascii="HelveticaNeue LT 45 Light" w:hAnsi="HelveticaNeue LT 45 Light" w:cs="Arial"/>
-          <w:noProof/>
-          <w:sz w:val="16"/>
-          <w:szCs w:val="16"/>
-        </w:rPr>
-        <w:t>»</w:t>
+        <w:t>«TableStart:Kurzarbeit»</w:t>
       </w:r>
       <w:r>
         <w:rPr>
@@ -811,17 +758,7 @@
           <w:color w:val="000000" w:themeColor="text1"/>
           <w:szCs w:val="20"/>
         </w:rPr>
-        <w:t>Ku</w:t>
-      </w:r>
-      <w:r>
-        <w:rPr>
-          <w:rFonts w:ascii="HelveticaNeue LT 45 Light" w:hAnsi="HelveticaNeue LT 45 Light" w:cs="Arial"/>
-          <w:b/>
-          <w:noProof/>
-          <w:color w:val="000000" w:themeColor="text1"/>
-          <w:szCs w:val="20"/>
-        </w:rPr>
-        <w:t>rzarbeitLabel</w:t>
+        <w:t>KurzarbeitLabel</w:t>
       </w:r>
       <w:r>
         <w:rPr>
@@ -1180,27 +1117,7 @@
                 <w:noProof/>
                 <w:szCs w:val="20"/>
               </w:rPr>
-              <w:t>«Lohnsumme</w:t>
-            </w:r>
-            <w:r>
-              <w:rPr>
-                <w:rFonts w:ascii="HelveticaNeue LT 45 Light" w:hAnsi="HelveticaNeue LT 45 Light" w:cs="Arial"/>
-                <w:b/>
-                <w:bCs/>
-                <w:noProof/>
-                <w:szCs w:val="20"/>
-              </w:rPr>
-              <w:t>Value</w:t>
-            </w:r>
-            <w:r>
-              <w:rPr>
-                <w:rFonts w:ascii="HelveticaNeue LT 45 Light" w:hAnsi="HelveticaNeue LT 45 Light" w:cs="Arial"/>
-                <w:b/>
-                <w:bCs/>
-                <w:noProof/>
-                <w:szCs w:val="20"/>
-              </w:rPr>
-              <w:t>»</w:t>
+              <w:t>«LohnsummeValue»</w:t>
             </w:r>
             <w:r>
               <w:rPr>
@@ -1266,43 +1183,7 @@
           <w:sz w:val="16"/>
           <w:szCs w:val="16"/>
         </w:rPr>
-        <w:t>«Table</w:t>
-      </w:r>
-      <w:r>
-        <w:rPr>
-          <w:rFonts w:ascii="HelveticaNeue LT 45 Light" w:hAnsi="HelveticaNeue LT 45 Light" w:cs="Arial"/>
-          <w:noProof/>
-          <w:sz w:val="16"/>
-          <w:szCs w:val="16"/>
-        </w:rPr>
-        <w:t>End</w:t>
-      </w:r>
-      <w:r>
-        <w:rPr>
-          <w:rFonts w:ascii="HelveticaNeue LT 45 Light" w:hAnsi="HelveticaNeue LT 45 Light" w:cs="Arial"/>
-          <w:noProof/>
-          <w:sz w:val="16"/>
-          <w:szCs w:val="16"/>
-        </w:rPr>
-        <w:t>:</w:t>
-      </w:r>
-      <w:r>
-        <w:rPr>
-          <w:rFonts w:ascii="HelveticaNeue LT 45 Light" w:hAnsi="HelveticaNeue LT 45 Light" w:cs="Arial"/>
-          <w:noProof/>
-          <w:sz w:val="16"/>
-          <w:szCs w:val="16"/>
-        </w:rPr>
-        <w:t>Kurzarbeit</w:t>
-      </w:r>
-      <w:r>
-        <w:rPr>
-          <w:rFonts w:ascii="HelveticaNeue LT 45 Light" w:hAnsi="HelveticaNeue LT 45 Light" w:cs="Arial"/>
-          <w:noProof/>
-          <w:sz w:val="16"/>
-          <w:szCs w:val="16"/>
-        </w:rPr>
-        <w:t>»</w:t>
+        <w:t>«TableEnd:Kurzarbeit»</w:t>
       </w:r>
       <w:r>
         <w:rPr>
@@ -1375,25 +1256,7 @@
           <w:sz w:val="16"/>
           <w:szCs w:val="16"/>
         </w:rPr>
-        <w:t>«TableStart:</w:t>
-      </w:r>
-      <w:r>
-        <w:rPr>
-          <w:rFonts w:ascii="HelveticaNeue LT 45 Light" w:hAnsi="HelveticaNeue LT 45 Light" w:cs="Arial"/>
-          <w:noProof/>
-          <w:sz w:val="16"/>
-          <w:szCs w:val="16"/>
-        </w:rPr>
-        <w:t>Dokumente</w:t>
-      </w:r>
-      <w:r>
-        <w:rPr>
-          <w:rFonts w:ascii="HelveticaNeue LT 45 Light" w:hAnsi="HelveticaNeue LT 45 Light" w:cs="Arial"/>
-          <w:noProof/>
-          <w:sz w:val="16"/>
-          <w:szCs w:val="16"/>
-        </w:rPr>
-        <w:t>»</w:t>
+        <w:t>«TableStart:Dokumente»</w:t>
       </w:r>
       <w:r>
         <w:rPr>
@@ -1463,17 +1326,7 @@
           <w:color w:val="000000" w:themeColor="text1"/>
           <w:szCs w:val="20"/>
         </w:rPr>
-        <w:t>Dokumente</w:t>
-      </w:r>
-      <w:r>
-        <w:rPr>
-          <w:rFonts w:ascii="HelveticaNeue LT 45 Light" w:hAnsi="HelveticaNeue LT 45 Light" w:cs="Arial"/>
-          <w:b/>
-          <w:noProof/>
-          <w:color w:val="000000" w:themeColor="text1"/>
-          <w:szCs w:val="20"/>
-        </w:rPr>
-        <w:t>Label</w:t>
+        <w:t>DokumenteLabel</w:t>
       </w:r>
       <w:r>
         <w:rPr>
@@ -1579,27 +1432,7 @@
                 <w:noProof/>
                 <w:szCs w:val="20"/>
               </w:rPr>
-              <w:t>«</w:t>
-            </w:r>
-            <w:r>
-              <w:rPr>
-                <w:rFonts w:ascii="HelveticaNeue LT 45 Light" w:hAnsi="HelveticaNeue LT 45 Light" w:cs="Arial"/>
-                <w:b/>
-                <w:bCs/>
-                <w:noProof/>
-                <w:szCs w:val="20"/>
-              </w:rPr>
-              <w:t>DateiName</w:t>
-            </w:r>
-            <w:r>
-              <w:rPr>
-                <w:rFonts w:ascii="HelveticaNeue LT 45 Light" w:hAnsi="HelveticaNeue LT 45 Light" w:cs="Arial"/>
-                <w:b/>
-                <w:bCs/>
-                <w:noProof/>
-                <w:szCs w:val="20"/>
-              </w:rPr>
-              <w:t>Label»</w:t>
+              <w:t>«DateiNameLabel»</w:t>
             </w:r>
             <w:r>
               <w:rPr>
@@ -1672,27 +1505,7 @@
                 <w:noProof/>
                 <w:szCs w:val="20"/>
               </w:rPr>
-              <w:t>«Datei</w:t>
-            </w:r>
-            <w:r>
-              <w:rPr>
-                <w:rFonts w:ascii="HelveticaNeue LT 45 Light" w:hAnsi="HelveticaNeue LT 45 Light" w:cs="Arial"/>
-                <w:b/>
-                <w:bCs/>
-                <w:noProof/>
-                <w:szCs w:val="20"/>
-              </w:rPr>
-              <w:t>Groesse</w:t>
-            </w:r>
-            <w:r>
-              <w:rPr>
-                <w:rFonts w:ascii="HelveticaNeue LT 45 Light" w:hAnsi="HelveticaNeue LT 45 Light" w:cs="Arial"/>
-                <w:b/>
-                <w:bCs/>
-                <w:noProof/>
-                <w:szCs w:val="20"/>
-              </w:rPr>
-              <w:t>Label»</w:t>
+              <w:t>«DateiGroesseLabel»</w:t>
             </w:r>
             <w:r>
               <w:rPr>
@@ -1761,27 +1574,7 @@
                 <w:noProof/>
                 <w:szCs w:val="20"/>
               </w:rPr>
-              <w:t>«</w:t>
-            </w:r>
-            <w:r>
-              <w:rPr>
-                <w:rFonts w:ascii="HelveticaNeue LT 45 Light" w:hAnsi="HelveticaNeue LT 45 Light" w:cs="Arial"/>
-                <w:b/>
-                <w:bCs/>
-                <w:noProof/>
-                <w:szCs w:val="20"/>
-              </w:rPr>
-              <w:t>UploadDatum</w:t>
-            </w:r>
-            <w:r>
-              <w:rPr>
-                <w:rFonts w:ascii="HelveticaNeue LT 45 Light" w:hAnsi="HelveticaNeue LT 45 Light" w:cs="Arial"/>
-                <w:b/>
-                <w:bCs/>
-                <w:noProof/>
-                <w:szCs w:val="20"/>
-              </w:rPr>
-              <w:t>Label»</w:t>
+              <w:t>«UploadDatumLabel»</w:t>
             </w:r>
             <w:r>
               <w:rPr>
@@ -1851,25 +1644,7 @@
                 <w:sz w:val="16"/>
                 <w:szCs w:val="16"/>
               </w:rPr>
-              <w:t>«TableStart:Dokumente</w:t>
-            </w:r>
-            <w:r>
-              <w:rPr>
-                <w:rFonts w:ascii="HelveticaNeue LT 45 Light" w:hAnsi="HelveticaNeue LT 45 Light" w:cs="Arial"/>
-                <w:noProof/>
-                <w:sz w:val="16"/>
-                <w:szCs w:val="16"/>
-              </w:rPr>
-              <w:t>Liste</w:t>
-            </w:r>
-            <w:r>
-              <w:rPr>
-                <w:rFonts w:ascii="HelveticaNeue LT 45 Light" w:hAnsi="HelveticaNeue LT 45 Light" w:cs="Arial"/>
-                <w:noProof/>
-                <w:sz w:val="16"/>
-                <w:szCs w:val="16"/>
-              </w:rPr>
-              <w:t>»</w:t>
+              <w:t>«TableStart:DokumenteListe»</w:t>
             </w:r>
             <w:r>
               <w:rPr>
@@ -2004,15 +1779,7 @@
                 <w:noProof/>
                 <w:szCs w:val="20"/>
               </w:rPr>
-              <w:t>DateiGroesse</w:t>
-            </w:r>
-            <w:r>
-              <w:rPr>
-                <w:rFonts w:ascii="HelveticaNeue LT 45 Light" w:hAnsi="HelveticaNeue LT 45 Light" w:cs="Arial"/>
-                <w:noProof/>
-                <w:szCs w:val="20"/>
-              </w:rPr>
-              <w:t>Value</w:t>
+              <w:t>DateiGroesseValue</w:t>
             </w:r>
             <w:r>
               <w:rPr>
@@ -2084,15 +1851,7 @@
                 <w:noProof/>
                 <w:szCs w:val="20"/>
               </w:rPr>
-              <w:t>UploadDatum</w:t>
-            </w:r>
-            <w:r>
-              <w:rPr>
-                <w:rFonts w:ascii="HelveticaNeue LT 45 Light" w:hAnsi="HelveticaNeue LT 45 Light" w:cs="Arial"/>
-                <w:noProof/>
-                <w:szCs w:val="20"/>
-              </w:rPr>
-              <w:t>Value</w:t>
+              <w:t>UploadDatumValue</w:t>
             </w:r>
             <w:r>
               <w:rPr>
@@ -2149,25 +1908,7 @@
                 <w:sz w:val="16"/>
                 <w:szCs w:val="16"/>
               </w:rPr>
-              <w:t>«Table</w:t>
-            </w:r>
-            <w:r>
-              <w:rPr>
-                <w:rFonts w:ascii="HelveticaNeue LT 45 Light" w:hAnsi="HelveticaNeue LT 45 Light" w:cs="Arial"/>
-                <w:noProof/>
-                <w:sz w:val="16"/>
-                <w:szCs w:val="16"/>
-              </w:rPr>
-              <w:t>End</w:t>
-            </w:r>
-            <w:r>
-              <w:rPr>
-                <w:rFonts w:ascii="HelveticaNeue LT 45 Light" w:hAnsi="HelveticaNeue LT 45 Light" w:cs="Arial"/>
-                <w:noProof/>
-                <w:sz w:val="16"/>
-                <w:szCs w:val="16"/>
-              </w:rPr>
-              <w:t>:DokumenteListe»</w:t>
+              <w:t>«TableEnd:DokumenteListe»</w:t>
             </w:r>
             <w:r>
               <w:rPr>
@@ -2243,25 +1984,7 @@
           <w:sz w:val="16"/>
           <w:szCs w:val="16"/>
         </w:rPr>
-        <w:t>«TableEnd:</w:t>
-      </w:r>
-      <w:r>
-        <w:rPr>
-          <w:rFonts w:ascii="HelveticaNeue LT 45 Light" w:hAnsi="HelveticaNeue LT 45 Light" w:cs="Arial"/>
-          <w:noProof/>
-          <w:sz w:val="16"/>
-          <w:szCs w:val="16"/>
-        </w:rPr>
-        <w:t>Dokumente</w:t>
-      </w:r>
-      <w:r>
-        <w:rPr>
-          <w:rFonts w:ascii="HelveticaNeue LT 45 Light" w:hAnsi="HelveticaNeue LT 45 Light" w:cs="Arial"/>
-          <w:noProof/>
-          <w:sz w:val="16"/>
-          <w:szCs w:val="16"/>
-        </w:rPr>
-        <w:t>»</w:t>
+        <w:t>«TableEnd:Dokumente»</w:t>
       </w:r>
       <w:r>
         <w:rPr>
@@ -2334,25 +2057,7 @@
           <w:sz w:val="16"/>
           <w:szCs w:val="16"/>
         </w:rPr>
-        <w:t>«TableStart:</w:t>
-      </w:r>
-      <w:r>
-        <w:rPr>
-          <w:rFonts w:ascii="HelveticaNeue LT 45 Light" w:hAnsi="HelveticaNeue LT 45 Light" w:cs="Arial"/>
-          <w:noProof/>
-          <w:sz w:val="16"/>
-          <w:szCs w:val="16"/>
-        </w:rPr>
-        <w:t>Erfasser</w:t>
-      </w:r>
-      <w:r>
-        <w:rPr>
-          <w:rFonts w:ascii="HelveticaNeue LT 45 Light" w:hAnsi="HelveticaNeue LT 45 Light" w:cs="Arial"/>
-          <w:noProof/>
-          <w:sz w:val="16"/>
-          <w:szCs w:val="16"/>
-        </w:rPr>
-        <w:t>»</w:t>
+        <w:t>«TableStart:Erfasser»</w:t>
       </w:r>
       <w:r>
         <w:rPr>
@@ -2522,27 +2227,7 @@
                 <w:noProof/>
                 <w:szCs w:val="20"/>
               </w:rPr>
-              <w:t>«</w:t>
-            </w:r>
-            <w:r>
-              <w:rPr>
-                <w:rFonts w:ascii="HelveticaNeue LT 45 Light" w:hAnsi="HelveticaNeue LT 45 Light" w:cs="Arial"/>
-                <w:b/>
-                <w:bCs/>
-                <w:noProof/>
-                <w:szCs w:val="20"/>
-              </w:rPr>
-              <w:t>Name</w:t>
-            </w:r>
-            <w:r>
-              <w:rPr>
-                <w:rFonts w:ascii="HelveticaNeue LT 45 Light" w:hAnsi="HelveticaNeue LT 45 Light" w:cs="Arial"/>
-                <w:b/>
-                <w:bCs/>
-                <w:noProof/>
-                <w:szCs w:val="20"/>
-              </w:rPr>
-              <w:t>Value»</w:t>
+              <w:t>«NameValue»</w:t>
             </w:r>
             <w:r>
               <w:rPr>
@@ -2586,6 +2271,7 @@
                 <w:noProof/>
                 <w:szCs w:val="20"/>
               </w:rPr>
+              <w:lastRenderedPageBreak/>
               <w:fldChar w:fldCharType="begin"/>
             </w:r>
             <w:r>
@@ -2697,27 +2383,7 @@
                 <w:noProof/>
                 <w:szCs w:val="20"/>
               </w:rPr>
-              <w:t>«</w:t>
-            </w:r>
-            <w:r>
-              <w:rPr>
-                <w:rFonts w:ascii="HelveticaNeue LT 45 Light" w:hAnsi="HelveticaNeue LT 45 Light" w:cs="Arial"/>
-                <w:b/>
-                <w:bCs/>
-                <w:noProof/>
-                <w:szCs w:val="20"/>
-              </w:rPr>
-              <w:t>Email</w:t>
-            </w:r>
-            <w:r>
-              <w:rPr>
-                <w:rFonts w:ascii="HelveticaNeue LT 45 Light" w:hAnsi="HelveticaNeue LT 45 Light" w:cs="Arial"/>
-                <w:b/>
-                <w:bCs/>
-                <w:noProof/>
-                <w:szCs w:val="20"/>
-              </w:rPr>
-              <w:t>Value»</w:t>
+              <w:t>«EmailValue»</w:t>
             </w:r>
             <w:r>
               <w:rPr>
@@ -2784,25 +2450,7 @@
           <w:sz w:val="16"/>
           <w:szCs w:val="16"/>
         </w:rPr>
-        <w:t>«TableEnd:</w:t>
-      </w:r>
-      <w:r>
-        <w:rPr>
-          <w:rFonts w:ascii="HelveticaNeue LT 45 Light" w:hAnsi="HelveticaNeue LT 45 Light" w:cs="Arial"/>
-          <w:noProof/>
-          <w:sz w:val="16"/>
-          <w:szCs w:val="16"/>
-        </w:rPr>
-        <w:t>Erfasser</w:t>
-      </w:r>
-      <w:r>
-        <w:rPr>
-          <w:rFonts w:ascii="HelveticaNeue LT 45 Light" w:hAnsi="HelveticaNeue LT 45 Light" w:cs="Arial"/>
-          <w:noProof/>
-          <w:sz w:val="16"/>
-          <w:szCs w:val="16"/>
-        </w:rPr>
-        <w:t>»</w:t>
+        <w:t>«TableEnd:Erfasser»</w:t>
       </w:r>
       <w:r>
         <w:rPr>
@@ -2865,7 +2513,7 @@
           <w:sz w:val="16"/>
           <w:szCs w:val="16"/>
         </w:rPr>
-        <w:t>Covid19</w:t>
+        <w:t>Cov19</w:t>
       </w:r>
       <w:r>
         <w:rPr>
@@ -2884,8 +2532,6 @@
         </w:rPr>
         <w:fldChar w:fldCharType="end"/>
       </w:r>
-      <w:bookmarkStart w:id="0" w:name="_GoBack"/>
-      <w:bookmarkEnd w:id="0"/>
     </w:p>
     <w:sectPr>
       <w:headerReference w:type="default" r:id="rId8"/>
@@ -2901,7 +2547,7 @@
 </file>
 
 <file path=word/endnotes.xml><?xml version="1.0" encoding="utf-8"?>
-<w:endnotes xmlns:wpc="http://schemas.microsoft.com/office/word/2010/wordprocessingCanvas" xmlns:cx="http://schemas.microsoft.com/office/drawing/2014/chartex" xmlns:cx1="http://schemas.microsoft.com/office/drawing/2015/9/8/chartex" xmlns:cx2="http://schemas.microsoft.com/office/drawing/2015/10/21/chartex" xmlns:cx3="http://schemas.microsoft.com/office/drawing/2016/5/9/chartex" xmlns:cx4="http://schemas.microsoft.com/office/drawing/2016/5/10/chartex" xmlns:cx5="http://schemas.microsoft.com/office/drawing/2016/5/11/chartex" xmlns:cx6="http://schemas.microsoft.com/office/drawing/2016/5/12/chartex" xmlns:cx7="http://schemas.microsoft.com/office/drawing/2016/5/13/chartex" xmlns:cx8="http://schemas.microsoft.com/office/drawing/2016/5/14/chartex" xmlns:mc="http://schemas.openxmlformats.org/markup-compatibility/2006" xmlns:aink="http://schemas.microsoft.com/office/drawing/2016/ink" xmlns:am3d="http://schemas.microsoft.com/office/drawing/2017/model3d" xmlns:o="urn:schemas-microsoft-com:office:office" xmlns:r="http://schemas.openxmlformats.org/officeDocument/2006/relationships" xmlns:m="http://schemas.openxmlformats.org/officeDocument/2006/math" xmlns:v="urn:schemas-microsoft-com:vml" xmlns:wp14="http://schemas.microsoft.com/office/word/2010/wordprocessingDrawing" xmlns:wp="http://schemas.openxmlformats.org/drawingml/2006/wordprocessingDrawing" xmlns:w10="urn:schemas-microsoft-com:office:word" xmlns:w="http://schemas.openxmlformats.org/wordprocessingml/2006/main" xmlns:w14="http://schemas.microsoft.com/office/word/2010/wordml" xmlns:w15="http://schemas.microsoft.com/office/word/2012/wordml" xmlns:w16cid="http://schemas.microsoft.com/office/word/2016/wordml/cid" xmlns:w16se="http://schemas.microsoft.com/office/word/2015/wordml/symex" xmlns:wpg="http://schemas.microsoft.com/office/word/2010/wordprocessingGroup" xmlns:wpi="http://schemas.microsoft.com/office/word/2010/wordprocessingInk" xmlns:wne="http://schemas.microsoft.com/office/word/2006/wordml" xmlns:wps="http://schemas.microsoft.com/office/word/2010/wordprocessingShape" mc:Ignorable="w14 w15 w16se w16cid wp14">
+<w:endnotes xmlns:wpc="http://schemas.microsoft.com/office/word/2010/wordprocessingCanvas" xmlns:cx="http://schemas.microsoft.com/office/drawing/2014/chartex" xmlns:cx1="http://schemas.microsoft.com/office/drawing/2015/9/8/chartex" xmlns:cx2="http://schemas.microsoft.com/office/drawing/2015/10/21/chartex" xmlns:cx3="http://schemas.microsoft.com/office/drawing/2016/5/9/chartex" xmlns:cx4="http://schemas.microsoft.com/office/drawing/2016/5/10/chartex" xmlns:cx5="http://schemas.microsoft.com/office/drawing/2016/5/11/chartex" xmlns:cx6="http://schemas.microsoft.com/office/drawing/2016/5/12/chartex" xmlns:cx7="http://schemas.microsoft.com/office/drawing/2016/5/13/chartex" xmlns:cx8="http://schemas.microsoft.com/office/drawing/2016/5/14/chartex" xmlns:mc="http://schemas.openxmlformats.org/markup-compatibility/2006" xmlns:aink="http://schemas.microsoft.com/office/drawing/2016/ink" xmlns:am3d="http://schemas.microsoft.com/office/drawing/2017/model3d" xmlns:o="urn:schemas-microsoft-com:office:office" xmlns:r="http://schemas.openxmlformats.org/officeDocument/2006/relationships" xmlns:m="http://schemas.openxmlformats.org/officeDocument/2006/math" xmlns:v="urn:schemas-microsoft-com:vml" xmlns:wp14="http://schemas.microsoft.com/office/word/2010/wordprocessingDrawing" xmlns:wp="http://schemas.openxmlformats.org/drawingml/2006/wordprocessingDrawing" xmlns:w10="urn:schemas-microsoft-com:office:word" xmlns:w="http://schemas.openxmlformats.org/wordprocessingml/2006/main" xmlns:w14="http://schemas.microsoft.com/office/word/2010/wordml" xmlns:w15="http://schemas.microsoft.com/office/word/2012/wordml" xmlns:w16cex="http://schemas.microsoft.com/office/word/2018/wordml/cex" xmlns:w16cid="http://schemas.microsoft.com/office/word/2016/wordml/cid" xmlns:w16="http://schemas.microsoft.com/office/word/2018/wordml" xmlns:w16se="http://schemas.microsoft.com/office/word/2015/wordml/symex" xmlns:wpg="http://schemas.microsoft.com/office/word/2010/wordprocessingGroup" xmlns:wpi="http://schemas.microsoft.com/office/word/2010/wordprocessingInk" xmlns:wne="http://schemas.microsoft.com/office/word/2006/wordml" xmlns:wps="http://schemas.microsoft.com/office/word/2010/wordprocessingShape" mc:Ignorable="w14 w15 w16se w16cid w16 w16cex wp14">
   <w:endnote w:type="separator" w:id="-1">
     <w:p>
       <w:pPr>
@@ -2926,7 +2572,7 @@
 </file>
 
 <file path=word/footer1.xml><?xml version="1.0" encoding="utf-8"?>
-<w:ftr xmlns:wpc="http://schemas.microsoft.com/office/word/2010/wordprocessingCanvas" xmlns:cx="http://schemas.microsoft.com/office/drawing/2014/chartex" xmlns:cx1="http://schemas.microsoft.com/office/drawing/2015/9/8/chartex" xmlns:cx2="http://schemas.microsoft.com/office/drawing/2015/10/21/chartex" xmlns:cx3="http://schemas.microsoft.com/office/drawing/2016/5/9/chartex" xmlns:cx4="http://schemas.microsoft.com/office/drawing/2016/5/10/chartex" xmlns:cx5="http://schemas.microsoft.com/office/drawing/2016/5/11/chartex" xmlns:cx6="http://schemas.microsoft.com/office/drawing/2016/5/12/chartex" xmlns:cx7="http://schemas.microsoft.com/office/drawing/2016/5/13/chartex" xmlns:cx8="http://schemas.microsoft.com/office/drawing/2016/5/14/chartex" xmlns:mc="http://schemas.openxmlformats.org/markup-compatibility/2006" xmlns:aink="http://schemas.microsoft.com/office/drawing/2016/ink" xmlns:am3d="http://schemas.microsoft.com/office/drawing/2017/model3d" xmlns:o="urn:schemas-microsoft-com:office:office" xmlns:r="http://schemas.openxmlformats.org/officeDocument/2006/relationships" xmlns:m="http://schemas.openxmlformats.org/officeDocument/2006/math" xmlns:v="urn:schemas-microsoft-com:vml" xmlns:wp14="http://schemas.microsoft.com/office/word/2010/wordprocessingDrawing" xmlns:wp="http://schemas.openxmlformats.org/drawingml/2006/wordprocessingDrawing" xmlns:w10="urn:schemas-microsoft-com:office:word" xmlns:w="http://schemas.openxmlformats.org/wordprocessingml/2006/main" xmlns:w14="http://schemas.microsoft.com/office/word/2010/wordml" xmlns:w15="http://schemas.microsoft.com/office/word/2012/wordml" xmlns:w16cid="http://schemas.microsoft.com/office/word/2016/wordml/cid" xmlns:w16se="http://schemas.microsoft.com/office/word/2015/wordml/symex" xmlns:wpg="http://schemas.microsoft.com/office/word/2010/wordprocessingGroup" xmlns:wpi="http://schemas.microsoft.com/office/word/2010/wordprocessingInk" xmlns:wne="http://schemas.microsoft.com/office/word/2006/wordml" xmlns:wps="http://schemas.microsoft.com/office/word/2010/wordprocessingShape" mc:Ignorable="w14 w15 w16se w16cid wp14">
+<w:ftr xmlns:wpc="http://schemas.microsoft.com/office/word/2010/wordprocessingCanvas" xmlns:cx="http://schemas.microsoft.com/office/drawing/2014/chartex" xmlns:cx1="http://schemas.microsoft.com/office/drawing/2015/9/8/chartex" xmlns:cx2="http://schemas.microsoft.com/office/drawing/2015/10/21/chartex" xmlns:cx3="http://schemas.microsoft.com/office/drawing/2016/5/9/chartex" xmlns:cx4="http://schemas.microsoft.com/office/drawing/2016/5/10/chartex" xmlns:cx5="http://schemas.microsoft.com/office/drawing/2016/5/11/chartex" xmlns:cx6="http://schemas.microsoft.com/office/drawing/2016/5/12/chartex" xmlns:cx7="http://schemas.microsoft.com/office/drawing/2016/5/13/chartex" xmlns:cx8="http://schemas.microsoft.com/office/drawing/2016/5/14/chartex" xmlns:mc="http://schemas.openxmlformats.org/markup-compatibility/2006" xmlns:aink="http://schemas.microsoft.com/office/drawing/2016/ink" xmlns:am3d="http://schemas.microsoft.com/office/drawing/2017/model3d" xmlns:o="urn:schemas-microsoft-com:office:office" xmlns:r="http://schemas.openxmlformats.org/officeDocument/2006/relationships" xmlns:m="http://schemas.openxmlformats.org/officeDocument/2006/math" xmlns:v="urn:schemas-microsoft-com:vml" xmlns:wp14="http://schemas.microsoft.com/office/word/2010/wordprocessingDrawing" xmlns:wp="http://schemas.openxmlformats.org/drawingml/2006/wordprocessingDrawing" xmlns:w10="urn:schemas-microsoft-com:office:word" xmlns:w="http://schemas.openxmlformats.org/wordprocessingml/2006/main" xmlns:w14="http://schemas.microsoft.com/office/word/2010/wordml" xmlns:w15="http://schemas.microsoft.com/office/word/2012/wordml" xmlns:w16cex="http://schemas.microsoft.com/office/word/2018/wordml/cex" xmlns:w16cid="http://schemas.microsoft.com/office/word/2016/wordml/cid" xmlns:w16="http://schemas.microsoft.com/office/word/2018/wordml" xmlns:w16se="http://schemas.microsoft.com/office/word/2015/wordml/symex" xmlns:wpg="http://schemas.microsoft.com/office/word/2010/wordprocessingGroup" xmlns:wpi="http://schemas.microsoft.com/office/word/2010/wordprocessingInk" xmlns:wne="http://schemas.microsoft.com/office/word/2006/wordml" xmlns:wps="http://schemas.microsoft.com/office/word/2010/wordprocessingShape" mc:Ignorable="w14 w15 w16se w16cid w16 w16cex wp14">
   <w:sdt>
     <w:sdtPr>
       <w:id w:val="1203525569"/>
@@ -2985,7 +2631,7 @@
 </file>
 
 <file path=word/footer2.xml><?xml version="1.0" encoding="utf-8"?>
-<w:ftr xmlns:wpc="http://schemas.microsoft.com/office/word/2010/wordprocessingCanvas" xmlns:cx="http://schemas.microsoft.com/office/drawing/2014/chartex" xmlns:cx1="http://schemas.microsoft.com/office/drawing/2015/9/8/chartex" xmlns:cx2="http://schemas.microsoft.com/office/drawing/2015/10/21/chartex" xmlns:cx3="http://schemas.microsoft.com/office/drawing/2016/5/9/chartex" xmlns:cx4="http://schemas.microsoft.com/office/drawing/2016/5/10/chartex" xmlns:cx5="http://schemas.microsoft.com/office/drawing/2016/5/11/chartex" xmlns:cx6="http://schemas.microsoft.com/office/drawing/2016/5/12/chartex" xmlns:cx7="http://schemas.microsoft.com/office/drawing/2016/5/13/chartex" xmlns:cx8="http://schemas.microsoft.com/office/drawing/2016/5/14/chartex" xmlns:mc="http://schemas.openxmlformats.org/markup-compatibility/2006" xmlns:aink="http://schemas.microsoft.com/office/drawing/2016/ink" xmlns:am3d="http://schemas.microsoft.com/office/drawing/2017/model3d" xmlns:o="urn:schemas-microsoft-com:office:office" xmlns:r="http://schemas.openxmlformats.org/officeDocument/2006/relationships" xmlns:m="http://schemas.openxmlformats.org/officeDocument/2006/math" xmlns:v="urn:schemas-microsoft-com:vml" xmlns:wp14="http://schemas.microsoft.com/office/word/2010/wordprocessingDrawing" xmlns:wp="http://schemas.openxmlformats.org/drawingml/2006/wordprocessingDrawing" xmlns:w10="urn:schemas-microsoft-com:office:word" xmlns:w="http://schemas.openxmlformats.org/wordprocessingml/2006/main" xmlns:w14="http://schemas.microsoft.com/office/word/2010/wordml" xmlns:w15="http://schemas.microsoft.com/office/word/2012/wordml" xmlns:w16cid="http://schemas.microsoft.com/office/word/2016/wordml/cid" xmlns:w16se="http://schemas.microsoft.com/office/word/2015/wordml/symex" xmlns:wpg="http://schemas.microsoft.com/office/word/2010/wordprocessingGroup" xmlns:wpi="http://schemas.microsoft.com/office/word/2010/wordprocessingInk" xmlns:wne="http://schemas.microsoft.com/office/word/2006/wordml" xmlns:wps="http://schemas.microsoft.com/office/word/2010/wordprocessingShape" mc:Ignorable="w14 w15 w16se w16cid wp14">
+<w:ftr xmlns:wpc="http://schemas.microsoft.com/office/word/2010/wordprocessingCanvas" xmlns:cx="http://schemas.microsoft.com/office/drawing/2014/chartex" xmlns:cx1="http://schemas.microsoft.com/office/drawing/2015/9/8/chartex" xmlns:cx2="http://schemas.microsoft.com/office/drawing/2015/10/21/chartex" xmlns:cx3="http://schemas.microsoft.com/office/drawing/2016/5/9/chartex" xmlns:cx4="http://schemas.microsoft.com/office/drawing/2016/5/10/chartex" xmlns:cx5="http://schemas.microsoft.com/office/drawing/2016/5/11/chartex" xmlns:cx6="http://schemas.microsoft.com/office/drawing/2016/5/12/chartex" xmlns:cx7="http://schemas.microsoft.com/office/drawing/2016/5/13/chartex" xmlns:cx8="http://schemas.microsoft.com/office/drawing/2016/5/14/chartex" xmlns:mc="http://schemas.openxmlformats.org/markup-compatibility/2006" xmlns:aink="http://schemas.microsoft.com/office/drawing/2016/ink" xmlns:am3d="http://schemas.microsoft.com/office/drawing/2017/model3d" xmlns:o="urn:schemas-microsoft-com:office:office" xmlns:r="http://schemas.openxmlformats.org/officeDocument/2006/relationships" xmlns:m="http://schemas.openxmlformats.org/officeDocument/2006/math" xmlns:v="urn:schemas-microsoft-com:vml" xmlns:wp14="http://schemas.microsoft.com/office/word/2010/wordprocessingDrawing" xmlns:wp="http://schemas.openxmlformats.org/drawingml/2006/wordprocessingDrawing" xmlns:w10="urn:schemas-microsoft-com:office:word" xmlns:w="http://schemas.openxmlformats.org/wordprocessingml/2006/main" xmlns:w14="http://schemas.microsoft.com/office/word/2010/wordml" xmlns:w15="http://schemas.microsoft.com/office/word/2012/wordml" xmlns:w16cex="http://schemas.microsoft.com/office/word/2018/wordml/cex" xmlns:w16cid="http://schemas.microsoft.com/office/word/2016/wordml/cid" xmlns:w16="http://schemas.microsoft.com/office/word/2018/wordml" xmlns:w16se="http://schemas.microsoft.com/office/word/2015/wordml/symex" xmlns:wpg="http://schemas.microsoft.com/office/word/2010/wordprocessingGroup" xmlns:wpi="http://schemas.microsoft.com/office/word/2010/wordprocessingInk" xmlns:wne="http://schemas.microsoft.com/office/word/2006/wordml" xmlns:wps="http://schemas.microsoft.com/office/word/2010/wordprocessingShape" mc:Ignorable="w14 w15 w16se w16cid w16 w16cex wp14">
   <w:tbl>
     <w:tblPr>
       <w:tblW w:w="9634" w:type="dxa"/>
@@ -3085,7 +2731,7 @@
               <w:noProof/>
             </w:rPr>
             <w:drawing>
-              <wp:inline distT="0" distB="0" distL="0" distR="0">
+              <wp:inline distT="0" distB="0" distL="0" distR="0" wp14:anchorId="2C2691F8" wp14:editId="5EBA9655">
                 <wp:extent cx="768350" cy="176530"/>
                 <wp:effectExtent l="0" t="0" r="0" b="0"/>
                 <wp:docPr id="5" name="Picture 5" descr="suva-logo"/>
@@ -3185,7 +2831,7 @@
 </file>
 
 <file path=word/footnotes.xml><?xml version="1.0" encoding="utf-8"?>
-<w:footnotes xmlns:wpc="http://schemas.microsoft.com/office/word/2010/wordprocessingCanvas" xmlns:cx="http://schemas.microsoft.com/office/drawing/2014/chartex" xmlns:cx1="http://schemas.microsoft.com/office/drawing/2015/9/8/chartex" xmlns:cx2="http://schemas.microsoft.com/office/drawing/2015/10/21/chartex" xmlns:cx3="http://schemas.microsoft.com/office/drawing/2016/5/9/chartex" xmlns:cx4="http://schemas.microsoft.com/office/drawing/2016/5/10/chartex" xmlns:cx5="http://schemas.microsoft.com/office/drawing/2016/5/11/chartex" xmlns:cx6="http://schemas.microsoft.com/office/drawing/2016/5/12/chartex" xmlns:cx7="http://schemas.microsoft.com/office/drawing/2016/5/13/chartex" xmlns:cx8="http://schemas.microsoft.com/office/drawing/2016/5/14/chartex" xmlns:mc="http://schemas.openxmlformats.org/markup-compatibility/2006" xmlns:aink="http://schemas.microsoft.com/office/drawing/2016/ink" xmlns:am3d="http://schemas.microsoft.com/office/drawing/2017/model3d" xmlns:o="urn:schemas-microsoft-com:office:office" xmlns:r="http://schemas.openxmlformats.org/officeDocument/2006/relationships" xmlns:m="http://schemas.openxmlformats.org/officeDocument/2006/math" xmlns:v="urn:schemas-microsoft-com:vml" xmlns:wp14="http://schemas.microsoft.com/office/word/2010/wordprocessingDrawing" xmlns:wp="http://schemas.openxmlformats.org/drawingml/2006/wordprocessingDrawing" xmlns:w10="urn:schemas-microsoft-com:office:word" xmlns:w="http://schemas.openxmlformats.org/wordprocessingml/2006/main" xmlns:w14="http://schemas.microsoft.com/office/word/2010/wordml" xmlns:w15="http://schemas.microsoft.com/office/word/2012/wordml" xmlns:w16cid="http://schemas.microsoft.com/office/word/2016/wordml/cid" xmlns:w16se="http://schemas.microsoft.com/office/word/2015/wordml/symex" xmlns:wpg="http://schemas.microsoft.com/office/word/2010/wordprocessingGroup" xmlns:wpi="http://schemas.microsoft.com/office/word/2010/wordprocessingInk" xmlns:wne="http://schemas.microsoft.com/office/word/2006/wordml" xmlns:wps="http://schemas.microsoft.com/office/word/2010/wordprocessingShape" mc:Ignorable="w14 w15 w16se w16cid wp14">
+<w:footnotes xmlns:wpc="http://schemas.microsoft.com/office/word/2010/wordprocessingCanvas" xmlns:cx="http://schemas.microsoft.com/office/drawing/2014/chartex" xmlns:cx1="http://schemas.microsoft.com/office/drawing/2015/9/8/chartex" xmlns:cx2="http://schemas.microsoft.com/office/drawing/2015/10/21/chartex" xmlns:cx3="http://schemas.microsoft.com/office/drawing/2016/5/9/chartex" xmlns:cx4="http://schemas.microsoft.com/office/drawing/2016/5/10/chartex" xmlns:cx5="http://schemas.microsoft.com/office/drawing/2016/5/11/chartex" xmlns:cx6="http://schemas.microsoft.com/office/drawing/2016/5/12/chartex" xmlns:cx7="http://schemas.microsoft.com/office/drawing/2016/5/13/chartex" xmlns:cx8="http://schemas.microsoft.com/office/drawing/2016/5/14/chartex" xmlns:mc="http://schemas.openxmlformats.org/markup-compatibility/2006" xmlns:aink="http://schemas.microsoft.com/office/drawing/2016/ink" xmlns:am3d="http://schemas.microsoft.com/office/drawing/2017/model3d" xmlns:o="urn:schemas-microsoft-com:office:office" xmlns:r="http://schemas.openxmlformats.org/officeDocument/2006/relationships" xmlns:m="http://schemas.openxmlformats.org/officeDocument/2006/math" xmlns:v="urn:schemas-microsoft-com:vml" xmlns:wp14="http://schemas.microsoft.com/office/word/2010/wordprocessingDrawing" xmlns:wp="http://schemas.openxmlformats.org/drawingml/2006/wordprocessingDrawing" xmlns:w10="urn:schemas-microsoft-com:office:word" xmlns:w="http://schemas.openxmlformats.org/wordprocessingml/2006/main" xmlns:w14="http://schemas.microsoft.com/office/word/2010/wordml" xmlns:w15="http://schemas.microsoft.com/office/word/2012/wordml" xmlns:w16cex="http://schemas.microsoft.com/office/word/2018/wordml/cex" xmlns:w16cid="http://schemas.microsoft.com/office/word/2016/wordml/cid" xmlns:w16="http://schemas.microsoft.com/office/word/2018/wordml" xmlns:w16se="http://schemas.microsoft.com/office/word/2015/wordml/symex" xmlns:wpg="http://schemas.microsoft.com/office/word/2010/wordprocessingGroup" xmlns:wpi="http://schemas.microsoft.com/office/word/2010/wordprocessingInk" xmlns:wne="http://schemas.microsoft.com/office/word/2006/wordml" xmlns:wps="http://schemas.microsoft.com/office/word/2010/wordprocessingShape" mc:Ignorable="w14 w15 w16se w16cid w16 w16cex wp14">
   <w:footnote w:type="separator" w:id="-1">
     <w:p>
       <w:pPr>
@@ -3210,7 +2856,7 @@
 </file>
 
 <file path=word/header1.xml><?xml version="1.0" encoding="utf-8"?>
-<w:hdr xmlns:wpc="http://schemas.microsoft.com/office/word/2010/wordprocessingCanvas" xmlns:cx="http://schemas.microsoft.com/office/drawing/2014/chartex" xmlns:cx1="http://schemas.microsoft.com/office/drawing/2015/9/8/chartex" xmlns:cx2="http://schemas.microsoft.com/office/drawing/2015/10/21/chartex" xmlns:cx3="http://schemas.microsoft.com/office/drawing/2016/5/9/chartex" xmlns:cx4="http://schemas.microsoft.com/office/drawing/2016/5/10/chartex" xmlns:cx5="http://schemas.microsoft.com/office/drawing/2016/5/11/chartex" xmlns:cx6="http://schemas.microsoft.com/office/drawing/2016/5/12/chartex" xmlns:cx7="http://schemas.microsoft.com/office/drawing/2016/5/13/chartex" xmlns:cx8="http://schemas.microsoft.com/office/drawing/2016/5/14/chartex" xmlns:mc="http://schemas.openxmlformats.org/markup-compatibility/2006" xmlns:aink="http://schemas.microsoft.com/office/drawing/2016/ink" xmlns:am3d="http://schemas.microsoft.com/office/drawing/2017/model3d" xmlns:o="urn:schemas-microsoft-com:office:office" xmlns:r="http://schemas.openxmlformats.org/officeDocument/2006/relationships" xmlns:m="http://schemas.openxmlformats.org/officeDocument/2006/math" xmlns:v="urn:schemas-microsoft-com:vml" xmlns:wp14="http://schemas.microsoft.com/office/word/2010/wordprocessingDrawing" xmlns:wp="http://schemas.openxmlformats.org/drawingml/2006/wordprocessingDrawing" xmlns:w10="urn:schemas-microsoft-com:office:word" xmlns:w="http://schemas.openxmlformats.org/wordprocessingml/2006/main" xmlns:w14="http://schemas.microsoft.com/office/word/2010/wordml" xmlns:w15="http://schemas.microsoft.com/office/word/2012/wordml" xmlns:w16cid="http://schemas.microsoft.com/office/word/2016/wordml/cid" xmlns:w16se="http://schemas.microsoft.com/office/word/2015/wordml/symex" xmlns:wpg="http://schemas.microsoft.com/office/word/2010/wordprocessingGroup" xmlns:wpi="http://schemas.microsoft.com/office/word/2010/wordprocessingInk" xmlns:wne="http://schemas.microsoft.com/office/word/2006/wordml" xmlns:wps="http://schemas.microsoft.com/office/word/2010/wordprocessingShape" mc:Ignorable="w14 w15 w16se w16cid wp14">
+<w:hdr xmlns:wpc="http://schemas.microsoft.com/office/word/2010/wordprocessingCanvas" xmlns:cx="http://schemas.microsoft.com/office/drawing/2014/chartex" xmlns:cx1="http://schemas.microsoft.com/office/drawing/2015/9/8/chartex" xmlns:cx2="http://schemas.microsoft.com/office/drawing/2015/10/21/chartex" xmlns:cx3="http://schemas.microsoft.com/office/drawing/2016/5/9/chartex" xmlns:cx4="http://schemas.microsoft.com/office/drawing/2016/5/10/chartex" xmlns:cx5="http://schemas.microsoft.com/office/drawing/2016/5/11/chartex" xmlns:cx6="http://schemas.microsoft.com/office/drawing/2016/5/12/chartex" xmlns:cx7="http://schemas.microsoft.com/office/drawing/2016/5/13/chartex" xmlns:cx8="http://schemas.microsoft.com/office/drawing/2016/5/14/chartex" xmlns:mc="http://schemas.openxmlformats.org/markup-compatibility/2006" xmlns:aink="http://schemas.microsoft.com/office/drawing/2016/ink" xmlns:am3d="http://schemas.microsoft.com/office/drawing/2017/model3d" xmlns:o="urn:schemas-microsoft-com:office:office" xmlns:r="http://schemas.openxmlformats.org/officeDocument/2006/relationships" xmlns:m="http://schemas.openxmlformats.org/officeDocument/2006/math" xmlns:v="urn:schemas-microsoft-com:vml" xmlns:wp14="http://schemas.microsoft.com/office/word/2010/wordprocessingDrawing" xmlns:wp="http://schemas.openxmlformats.org/drawingml/2006/wordprocessingDrawing" xmlns:w10="urn:schemas-microsoft-com:office:word" xmlns:w="http://schemas.openxmlformats.org/wordprocessingml/2006/main" xmlns:w14="http://schemas.microsoft.com/office/word/2010/wordml" xmlns:w15="http://schemas.microsoft.com/office/word/2012/wordml" xmlns:w16cex="http://schemas.microsoft.com/office/word/2018/wordml/cex" xmlns:w16cid="http://schemas.microsoft.com/office/word/2016/wordml/cid" xmlns:w16="http://schemas.microsoft.com/office/word/2018/wordml" xmlns:w16se="http://schemas.microsoft.com/office/word/2015/wordml/symex" xmlns:wpg="http://schemas.microsoft.com/office/word/2010/wordprocessingGroup" xmlns:wpi="http://schemas.microsoft.com/office/word/2010/wordprocessingInk" xmlns:wne="http://schemas.microsoft.com/office/word/2006/wordml" xmlns:wps="http://schemas.microsoft.com/office/word/2010/wordprocessingShape" mc:Ignorable="w14 w15 w16se w16cid w16 w16cex wp14">
   <w:p>
     <w:pPr>
       <w:pStyle w:val="Kopfzeile"/>
@@ -3221,7 +2867,7 @@
         <w:noProof/>
       </w:rPr>
       <w:drawing>
-        <wp:inline distT="0" distB="0" distL="0" distR="0" wp14:anchorId="3B85B141" wp14:editId="12EDCDAD">
+        <wp:inline distT="0" distB="0" distL="0" distR="0" wp14:anchorId="082003F9" wp14:editId="4F452EF0">
           <wp:extent cx="768350" cy="176530"/>
           <wp:effectExtent l="0" t="0" r="0" b="0"/>
           <wp:docPr id="4" name="Picture 11" descr="suva-logo"/>
@@ -3274,7 +2920,7 @@
 </file>
 
 <file path=word/numbering.xml><?xml version="1.0" encoding="utf-8"?>
-<w:numbering xmlns:wpc="http://schemas.microsoft.com/office/word/2010/wordprocessingCanvas" xmlns:cx="http://schemas.microsoft.com/office/drawing/2014/chartex" xmlns:cx1="http://schemas.microsoft.com/office/drawing/2015/9/8/chartex" xmlns:cx2="http://schemas.microsoft.com/office/drawing/2015/10/21/chartex" xmlns:cx3="http://schemas.microsoft.com/office/drawing/2016/5/9/chartex" xmlns:cx4="http://schemas.microsoft.com/office/drawing/2016/5/10/chartex" xmlns:cx5="http://schemas.microsoft.com/office/drawing/2016/5/11/chartex" xmlns:cx6="http://schemas.microsoft.com/office/drawing/2016/5/12/chartex" xmlns:cx7="http://schemas.microsoft.com/office/drawing/2016/5/13/chartex" xmlns:cx8="http://schemas.microsoft.com/office/drawing/2016/5/14/chartex" xmlns:mc="http://schemas.openxmlformats.org/markup-compatibility/2006" xmlns:aink="http://schemas.microsoft.com/office/drawing/2016/ink" xmlns:am3d="http://schemas.microsoft.com/office/drawing/2017/model3d" xmlns:o="urn:schemas-microsoft-com:office:office" xmlns:r="http://schemas.openxmlformats.org/officeDocument/2006/relationships" xmlns:m="http://schemas.openxmlformats.org/officeDocument/2006/math" xmlns:v="urn:schemas-microsoft-com:vml" xmlns:wp14="http://schemas.microsoft.com/office/word/2010/wordprocessingDrawing" xmlns:wp="http://schemas.openxmlformats.org/drawingml/2006/wordprocessingDrawing" xmlns:w10="urn:schemas-microsoft-com:office:word" xmlns:w="http://schemas.openxmlformats.org/wordprocessingml/2006/main" xmlns:w14="http://schemas.microsoft.com/office/word/2010/wordml" xmlns:w15="http://schemas.microsoft.com/office/word/2012/wordml" xmlns:w16cid="http://schemas.microsoft.com/office/word/2016/wordml/cid" xmlns:w16se="http://schemas.microsoft.com/office/word/2015/wordml/symex" xmlns:wpg="http://schemas.microsoft.com/office/word/2010/wordprocessingGroup" xmlns:wpi="http://schemas.microsoft.com/office/word/2010/wordprocessingInk" xmlns:wne="http://schemas.microsoft.com/office/word/2006/wordml" xmlns:wps="http://schemas.microsoft.com/office/word/2010/wordprocessingShape" mc:Ignorable="w14 w15 w16se w16cid wp14">
+<w:numbering xmlns:wpc="http://schemas.microsoft.com/office/word/2010/wordprocessingCanvas" xmlns:cx="http://schemas.microsoft.com/office/drawing/2014/chartex" xmlns:cx1="http://schemas.microsoft.com/office/drawing/2015/9/8/chartex" xmlns:cx2="http://schemas.microsoft.com/office/drawing/2015/10/21/chartex" xmlns:cx3="http://schemas.microsoft.com/office/drawing/2016/5/9/chartex" xmlns:cx4="http://schemas.microsoft.com/office/drawing/2016/5/10/chartex" xmlns:cx5="http://schemas.microsoft.com/office/drawing/2016/5/11/chartex" xmlns:cx6="http://schemas.microsoft.com/office/drawing/2016/5/12/chartex" xmlns:cx7="http://schemas.microsoft.com/office/drawing/2016/5/13/chartex" xmlns:cx8="http://schemas.microsoft.com/office/drawing/2016/5/14/chartex" xmlns:mc="http://schemas.openxmlformats.org/markup-compatibility/2006" xmlns:aink="http://schemas.microsoft.com/office/drawing/2016/ink" xmlns:am3d="http://schemas.microsoft.com/office/drawing/2017/model3d" xmlns:o="urn:schemas-microsoft-com:office:office" xmlns:r="http://schemas.openxmlformats.org/officeDocument/2006/relationships" xmlns:m="http://schemas.openxmlformats.org/officeDocument/2006/math" xmlns:v="urn:schemas-microsoft-com:vml" xmlns:wp14="http://schemas.microsoft.com/office/word/2010/wordprocessingDrawing" xmlns:wp="http://schemas.openxmlformats.org/drawingml/2006/wordprocessingDrawing" xmlns:w10="urn:schemas-microsoft-com:office:word" xmlns:w="http://schemas.openxmlformats.org/wordprocessingml/2006/main" xmlns:w14="http://schemas.microsoft.com/office/word/2010/wordml" xmlns:w15="http://schemas.microsoft.com/office/word/2012/wordml" xmlns:w16cex="http://schemas.microsoft.com/office/word/2018/wordml/cex" xmlns:w16cid="http://schemas.microsoft.com/office/word/2016/wordml/cid" xmlns:w16="http://schemas.microsoft.com/office/word/2018/wordml" xmlns:w16se="http://schemas.microsoft.com/office/word/2015/wordml/symex" xmlns:wpg="http://schemas.microsoft.com/office/word/2010/wordprocessingGroup" xmlns:wpi="http://schemas.microsoft.com/office/word/2010/wordprocessingInk" xmlns:wne="http://schemas.microsoft.com/office/word/2006/wordml" xmlns:wps="http://schemas.microsoft.com/office/word/2010/wordprocessingShape" mc:Ignorable="w14 w15 w16se w16cid w16 w16cex wp14">
   <w:abstractNum w:abstractNumId="0" w15:restartNumberingAfterBreak="0">
     <w:nsid w:val="2D0309DF"/>
     <w:multiLevelType w:val="hybridMultilevel"/>
@@ -3368,7 +3014,7 @@
 </file>
 
 <file path=word/styles.xml><?xml version="1.0" encoding="utf-8"?>
-<w:styles xmlns:mc="http://schemas.openxmlformats.org/markup-compatibility/2006" xmlns:r="http://schemas.openxmlformats.org/officeDocument/2006/relationships" xmlns:w="http://schemas.openxmlformats.org/wordprocessingml/2006/main" xmlns:w14="http://schemas.microsoft.com/office/word/2010/wordml" xmlns:w15="http://schemas.microsoft.com/office/word/2012/wordml" xmlns:w16cid="http://schemas.microsoft.com/office/word/2016/wordml/cid" xmlns:w16se="http://schemas.microsoft.com/office/word/2015/wordml/symex" mc:Ignorable="w14 w15 w16se w16cid">
+<w:styles xmlns:mc="http://schemas.openxmlformats.org/markup-compatibility/2006" xmlns:r="http://schemas.openxmlformats.org/officeDocument/2006/relationships" xmlns:w="http://schemas.openxmlformats.org/wordprocessingml/2006/main" xmlns:w14="http://schemas.microsoft.com/office/word/2010/wordml" xmlns:w15="http://schemas.microsoft.com/office/word/2012/wordml" xmlns:w16cex="http://schemas.microsoft.com/office/word/2018/wordml/cex" xmlns:w16cid="http://schemas.microsoft.com/office/word/2016/wordml/cid" xmlns:w16="http://schemas.microsoft.com/office/word/2018/wordml" xmlns:w16se="http://schemas.microsoft.com/office/word/2015/wordml/symex" mc:Ignorable="w14 w15 w16se w16cid w16 w16cex">
   <w:docDefaults>
     <w:rPrDefault>
       <w:rPr>
@@ -3384,7 +3030,7 @@
       </w:pPr>
     </w:pPrDefault>
   </w:docDefaults>
-  <w:latentStyles w:defLockedState="0" w:defUIPriority="99" w:defSemiHidden="0" w:defUnhideWhenUsed="0" w:defQFormat="0" w:count="377">
+  <w:latentStyles w:defLockedState="0" w:defUIPriority="99" w:defSemiHidden="0" w:defUnhideWhenUsed="0" w:defQFormat="0" w:count="376">
     <w:lsdException w:name="Normal" w:uiPriority="0" w:qFormat="1"/>
     <w:lsdException w:name="heading 1" w:uiPriority="9" w:qFormat="1"/>
     <w:lsdException w:name="heading 2" w:semiHidden="1" w:uiPriority="9" w:unhideWhenUsed="1" w:qFormat="1"/>
@@ -3761,7 +3407,6 @@
     <w:lsdException w:name="Hashtag" w:semiHidden="1" w:unhideWhenUsed="1"/>
     <w:lsdException w:name="Unresolved Mention" w:semiHidden="1" w:unhideWhenUsed="1"/>
     <w:lsdException w:name="Smart Link" w:semiHidden="1" w:unhideWhenUsed="1"/>
-    <w:lsdException w:name="Smart Link Error" w:semiHidden="1" w:unhideWhenUsed="1"/>
   </w:latentStyles>
   <w:style w:type="paragraph" w:default="1" w:styleId="Standard">
     <w:name w:val="Normal"/>

</xml_diff>

<commit_message>
reduce title font size to 18
</commit_message>
<xml_diff>
--- a/ErfassungTemplate_v1.docx
+++ b/ErfassungTemplate_v1.docx
@@ -87,26 +87,44 @@
               <w:spacing w:after="240"/>
               <w:rPr>
                 <w:noProof/>
+                <w:sz w:val="36"/>
+                <w:szCs w:val="36"/>
               </w:rPr>
             </w:pPr>
             <w:r>
+              <w:rPr>
+                <w:sz w:val="36"/>
+                <w:szCs w:val="36"/>
+              </w:rPr>
               <w:fldChar w:fldCharType="begin"/>
             </w:r>
             <w:r>
+              <w:rPr>
+                <w:sz w:val="36"/>
+                <w:szCs w:val="36"/>
+              </w:rPr>
               <w:instrText xml:space="preserve"> MERGEFIELD  TitleLabel  \* MERGEFORMAT </w:instrText>
             </w:r>
             <w:r>
+              <w:rPr>
+                <w:sz w:val="36"/>
+                <w:szCs w:val="36"/>
+              </w:rPr>
               <w:fldChar w:fldCharType="separate"/>
             </w:r>
             <w:r>
               <w:rPr>
                 <w:noProof/>
+                <w:sz w:val="36"/>
+                <w:szCs w:val="36"/>
               </w:rPr>
               <w:t>«TitleLabel»</w:t>
             </w:r>
             <w:r>
               <w:rPr>
                 <w:noProof/>
+                <w:sz w:val="36"/>
+                <w:szCs w:val="36"/>
               </w:rPr>
               <w:fldChar w:fldCharType="end"/>
             </w:r>
@@ -2045,7 +2063,6 @@
                 <w:noProof/>
                 <w:szCs w:val="20"/>
               </w:rPr>
-              <w:lastRenderedPageBreak/>
               <w:fldChar w:fldCharType="begin"/>
             </w:r>
             <w:r>

</xml_diff>